<commit_message>
Mack editing sprint backlog
</commit_message>
<xml_diff>
--- a/Documentation/Sprint Backlog.docx
+++ b/Documentation/Sprint Backlog.docx
@@ -162,9 +162,129 @@
       <w:r>
         <w:t>Waypoint system</w:t>
       </w:r>
+    </w:p>
+    <w:p>
+      <w:pPr>
+        <w:pStyle w:val="ListParagraph"/>
+        <w:numPr>
+          <w:ilvl w:val="0"/>
+          <w:numId w:val="2"/>
+        </w:numPr>
+      </w:pPr>
+      <w:r>
+        <w:t>Unreal Engine</w:t>
+      </w:r>
+    </w:p>
+    <w:p>
+      <w:pPr>
+        <w:pStyle w:val="ListParagraph"/>
+        <w:numPr>
+          <w:ilvl w:val="1"/>
+          <w:numId w:val="2"/>
+        </w:numPr>
+      </w:pPr>
+      <w:r>
+        <w:t>Finalize gallery environment</w:t>
+      </w:r>
+    </w:p>
+    <w:p>
+      <w:pPr>
+        <w:pStyle w:val="ListParagraph"/>
+        <w:numPr>
+          <w:ilvl w:val="1"/>
+          <w:numId w:val="2"/>
+        </w:numPr>
+      </w:pPr>
+      <w:r>
+        <w:t>Figure out picture textures</w:t>
+      </w:r>
+    </w:p>
+    <w:p>
+      <w:pPr>
+        <w:pStyle w:val="ListParagraph"/>
+        <w:numPr>
+          <w:ilvl w:val="0"/>
+          <w:numId w:val="2"/>
+        </w:numPr>
+      </w:pPr>
+      <w:r>
+        <w:t>Oculus</w:t>
+      </w:r>
+    </w:p>
+    <w:p>
+      <w:pPr>
+        <w:pStyle w:val="ListParagraph"/>
+        <w:numPr>
+          <w:ilvl w:val="1"/>
+          <w:numId w:val="2"/>
+        </w:numPr>
+      </w:pPr>
+      <w:r>
+        <w:t>Continue working on reducing nausea as necessary</w:t>
+      </w:r>
+    </w:p>
+    <w:p>
+      <w:r>
+        <w:t>Sprint 3</w:t>
+      </w:r>
+    </w:p>
+    <w:p>
+      <w:pPr>
+        <w:pStyle w:val="ListParagraph"/>
+        <w:numPr>
+          <w:ilvl w:val="0"/>
+          <w:numId w:val="5"/>
+        </w:numPr>
+      </w:pPr>
+      <w:r>
+        <w:t>Fine tune and finish on-rails tour</w:t>
+      </w:r>
+    </w:p>
+    <w:p>
+      <w:pPr>
+        <w:pStyle w:val="ListParagraph"/>
+        <w:numPr>
+          <w:ilvl w:val="0"/>
+          <w:numId w:val="2"/>
+        </w:numPr>
+      </w:pPr>
+      <w:r>
+        <w:t>Unreal Engine</w:t>
+      </w:r>
+    </w:p>
+    <w:p>
+      <w:pPr>
+        <w:pStyle w:val="ListParagraph"/>
+        <w:numPr>
+          <w:ilvl w:val="1"/>
+          <w:numId w:val="2"/>
+        </w:numPr>
+      </w:pPr>
+      <w:r>
+        <w:t>Finalize gallery environment</w:t>
+      </w:r>
+    </w:p>
+    <w:p>
+      <w:pPr>
+        <w:pStyle w:val="ListParagraph"/>
+        <w:numPr>
+          <w:ilvl w:val="1"/>
+          <w:numId w:val="2"/>
+        </w:numPr>
+      </w:pPr>
+      <w:r>
+        <w:t>Frame/place each art piece</w:t>
+      </w:r>
       <w:bookmarkStart w:id="0" w:name="_GoBack"/>
       <w:bookmarkEnd w:id="0"/>
     </w:p>
+    <w:p/>
+    <w:p/>
+    <w:p>
+      <w:r>
+        <w:t>Sprint 4</w:t>
+      </w:r>
+    </w:p>
     <w:p>
       <w:pPr>
         <w:pStyle w:val="ListParagraph"/>
@@ -174,7 +294,19 @@
         </w:numPr>
       </w:pPr>
       <w:r>
-        <w:t>Unreal Engine</w:t>
+        <w:t>Text description of each piece</w:t>
+      </w:r>
+    </w:p>
+    <w:p>
+      <w:pPr>
+        <w:pStyle w:val="ListParagraph"/>
+        <w:numPr>
+          <w:ilvl w:val="0"/>
+          <w:numId w:val="2"/>
+        </w:numPr>
+      </w:pPr>
+      <w:r>
+        <w:t>Custom environment</w:t>
       </w:r>
     </w:p>
     <w:p>
@@ -186,89 +318,6 @@
         </w:numPr>
       </w:pPr>
       <w:r>
-        <w:t>Finalize gallery environment</w:t>
-      </w:r>
-    </w:p>
-    <w:p>
-      <w:pPr>
-        <w:pStyle w:val="ListParagraph"/>
-        <w:numPr>
-          <w:ilvl w:val="0"/>
-          <w:numId w:val="2"/>
-        </w:numPr>
-      </w:pPr>
-      <w:r>
-        <w:t>Oculus</w:t>
-      </w:r>
-    </w:p>
-    <w:p>
-      <w:pPr>
-        <w:pStyle w:val="ListParagraph"/>
-        <w:numPr>
-          <w:ilvl w:val="1"/>
-          <w:numId w:val="2"/>
-        </w:numPr>
-      </w:pPr>
-      <w:r>
-        <w:t>Continue working on reducing nausea as necessary</w:t>
-      </w:r>
-    </w:p>
-    <w:p>
-      <w:r>
-        <w:t>Sprint 3</w:t>
-      </w:r>
-    </w:p>
-    <w:p>
-      <w:pPr>
-        <w:pStyle w:val="ListParagraph"/>
-        <w:numPr>
-          <w:ilvl w:val="1"/>
-          <w:numId w:val="2"/>
-        </w:numPr>
-      </w:pPr>
-      <w:r>
-        <w:t>Fine tune and finish on-rails tour</w:t>
-      </w:r>
-    </w:p>
-    <w:p/>
-    <w:p>
-      <w:r>
-        <w:t>Sprint 4</w:t>
-      </w:r>
-    </w:p>
-    <w:p>
-      <w:pPr>
-        <w:pStyle w:val="ListParagraph"/>
-        <w:numPr>
-          <w:ilvl w:val="0"/>
-          <w:numId w:val="2"/>
-        </w:numPr>
-      </w:pPr>
-      <w:r>
-        <w:t>Text description of each piece</w:t>
-      </w:r>
-    </w:p>
-    <w:p>
-      <w:pPr>
-        <w:pStyle w:val="ListParagraph"/>
-        <w:numPr>
-          <w:ilvl w:val="0"/>
-          <w:numId w:val="2"/>
-        </w:numPr>
-      </w:pPr>
-      <w:r>
-        <w:t>Custom environment</w:t>
-      </w:r>
-    </w:p>
-    <w:p>
-      <w:pPr>
-        <w:pStyle w:val="ListParagraph"/>
-        <w:numPr>
-          <w:ilvl w:val="1"/>
-          <w:numId w:val="2"/>
-        </w:numPr>
-      </w:pPr>
-      <w:r>
         <w:t>Black Hills</w:t>
       </w:r>
     </w:p>
@@ -303,6 +352,7 @@
         </w:numPr>
       </w:pPr>
       <w:r>
+        <w:lastRenderedPageBreak/>
         <w:t>Research future ideas for project</w:t>
       </w:r>
     </w:p>
@@ -324,6 +374,119 @@
 <file path=word/numbering.xml><?xml version="1.0" encoding="utf-8"?>
 <w:numbering xmlns:wpc="http://schemas.microsoft.com/office/word/2010/wordprocessingCanvas" xmlns:mc="http://schemas.openxmlformats.org/markup-compatibility/2006" xmlns:o="urn:schemas-microsoft-com:office:office" xmlns:r="http://schemas.openxmlformats.org/officeDocument/2006/relationships" xmlns:m="http://schemas.openxmlformats.org/officeDocument/2006/math" xmlns:v="urn:schemas-microsoft-com:vml" xmlns:wp14="http://schemas.microsoft.com/office/word/2010/wordprocessingDrawing" xmlns:wp="http://schemas.openxmlformats.org/drawingml/2006/wordprocessingDrawing" xmlns:w10="urn:schemas-microsoft-com:office:word" xmlns:w="http://schemas.openxmlformats.org/wordprocessingml/2006/main" xmlns:w14="http://schemas.microsoft.com/office/word/2010/wordml" xmlns:w15="http://schemas.microsoft.com/office/word/2012/wordml" xmlns:wpg="http://schemas.microsoft.com/office/word/2010/wordprocessingGroup" xmlns:wpi="http://schemas.microsoft.com/office/word/2010/wordprocessingInk" xmlns:wne="http://schemas.microsoft.com/office/word/2006/wordml" xmlns:wps="http://schemas.microsoft.com/office/word/2010/wordprocessingShape" mc:Ignorable="w14 w15 wp14">
   <w:abstractNum w:abstractNumId="0" w15:restartNumberingAfterBreak="0">
+    <w:nsid w:val="1B524530"/>
+    <w:multiLevelType w:val="hybridMultilevel"/>
+    <w:tmpl w:val="0FE41B76"/>
+    <w:lvl w:ilvl="0" w:tplc="04090001">
+      <w:start w:val="1"/>
+      <w:numFmt w:val="bullet"/>
+      <w:lvlText w:val=""/>
+      <w:lvlJc w:val="left"/>
+      <w:pPr>
+        <w:ind w:left="720" w:hanging="360"/>
+      </w:pPr>
+      <w:rPr>
+        <w:rFonts w:ascii="Symbol" w:hAnsi="Symbol" w:hint="default"/>
+      </w:rPr>
+    </w:lvl>
+    <w:lvl w:ilvl="1" w:tplc="04090003" w:tentative="1">
+      <w:start w:val="1"/>
+      <w:numFmt w:val="bullet"/>
+      <w:lvlText w:val="o"/>
+      <w:lvlJc w:val="left"/>
+      <w:pPr>
+        <w:ind w:left="1440" w:hanging="360"/>
+      </w:pPr>
+      <w:rPr>
+        <w:rFonts w:ascii="Courier New" w:hAnsi="Courier New" w:cs="Courier New" w:hint="default"/>
+      </w:rPr>
+    </w:lvl>
+    <w:lvl w:ilvl="2" w:tplc="04090005" w:tentative="1">
+      <w:start w:val="1"/>
+      <w:numFmt w:val="bullet"/>
+      <w:lvlText w:val=""/>
+      <w:lvlJc w:val="left"/>
+      <w:pPr>
+        <w:ind w:left="2160" w:hanging="360"/>
+      </w:pPr>
+      <w:rPr>
+        <w:rFonts w:ascii="Wingdings" w:hAnsi="Wingdings" w:hint="default"/>
+      </w:rPr>
+    </w:lvl>
+    <w:lvl w:ilvl="3" w:tplc="04090001" w:tentative="1">
+      <w:start w:val="1"/>
+      <w:numFmt w:val="bullet"/>
+      <w:lvlText w:val=""/>
+      <w:lvlJc w:val="left"/>
+      <w:pPr>
+        <w:ind w:left="2880" w:hanging="360"/>
+      </w:pPr>
+      <w:rPr>
+        <w:rFonts w:ascii="Symbol" w:hAnsi="Symbol" w:hint="default"/>
+      </w:rPr>
+    </w:lvl>
+    <w:lvl w:ilvl="4" w:tplc="04090003" w:tentative="1">
+      <w:start w:val="1"/>
+      <w:numFmt w:val="bullet"/>
+      <w:lvlText w:val="o"/>
+      <w:lvlJc w:val="left"/>
+      <w:pPr>
+        <w:ind w:left="3600" w:hanging="360"/>
+      </w:pPr>
+      <w:rPr>
+        <w:rFonts w:ascii="Courier New" w:hAnsi="Courier New" w:cs="Courier New" w:hint="default"/>
+      </w:rPr>
+    </w:lvl>
+    <w:lvl w:ilvl="5" w:tplc="04090005" w:tentative="1">
+      <w:start w:val="1"/>
+      <w:numFmt w:val="bullet"/>
+      <w:lvlText w:val=""/>
+      <w:lvlJc w:val="left"/>
+      <w:pPr>
+        <w:ind w:left="4320" w:hanging="360"/>
+      </w:pPr>
+      <w:rPr>
+        <w:rFonts w:ascii="Wingdings" w:hAnsi="Wingdings" w:hint="default"/>
+      </w:rPr>
+    </w:lvl>
+    <w:lvl w:ilvl="6" w:tplc="04090001" w:tentative="1">
+      <w:start w:val="1"/>
+      <w:numFmt w:val="bullet"/>
+      <w:lvlText w:val=""/>
+      <w:lvlJc w:val="left"/>
+      <w:pPr>
+        <w:ind w:left="5040" w:hanging="360"/>
+      </w:pPr>
+      <w:rPr>
+        <w:rFonts w:ascii="Symbol" w:hAnsi="Symbol" w:hint="default"/>
+      </w:rPr>
+    </w:lvl>
+    <w:lvl w:ilvl="7" w:tplc="04090003" w:tentative="1">
+      <w:start w:val="1"/>
+      <w:numFmt w:val="bullet"/>
+      <w:lvlText w:val="o"/>
+      <w:lvlJc w:val="left"/>
+      <w:pPr>
+        <w:ind w:left="5760" w:hanging="360"/>
+      </w:pPr>
+      <w:rPr>
+        <w:rFonts w:ascii="Courier New" w:hAnsi="Courier New" w:cs="Courier New" w:hint="default"/>
+      </w:rPr>
+    </w:lvl>
+    <w:lvl w:ilvl="8" w:tplc="04090005" w:tentative="1">
+      <w:start w:val="1"/>
+      <w:numFmt w:val="bullet"/>
+      <w:lvlText w:val=""/>
+      <w:lvlJc w:val="left"/>
+      <w:pPr>
+        <w:ind w:left="6480" w:hanging="360"/>
+      </w:pPr>
+      <w:rPr>
+        <w:rFonts w:ascii="Wingdings" w:hAnsi="Wingdings" w:hint="default"/>
+      </w:rPr>
+    </w:lvl>
+  </w:abstractNum>
+  <w:abstractNum w:abstractNumId="1" w15:restartNumberingAfterBreak="0">
     <w:nsid w:val="2FDD5BEC"/>
     <w:multiLevelType w:val="hybridMultilevel"/>
     <w:tmpl w:val="718EF8E0"/>
@@ -436,7 +599,7 @@
       </w:rPr>
     </w:lvl>
   </w:abstractNum>
-  <w:abstractNum w:abstractNumId="1" w15:restartNumberingAfterBreak="0">
+  <w:abstractNum w:abstractNumId="2" w15:restartNumberingAfterBreak="0">
     <w:nsid w:val="302F2CB4"/>
     <w:multiLevelType w:val="hybridMultilevel"/>
     <w:tmpl w:val="29DC3A7C"/>
@@ -549,7 +712,120 @@
       </w:rPr>
     </w:lvl>
   </w:abstractNum>
-  <w:abstractNum w:abstractNumId="2" w15:restartNumberingAfterBreak="0">
+  <w:abstractNum w:abstractNumId="3" w15:restartNumberingAfterBreak="0">
+    <w:nsid w:val="4C076E02"/>
+    <w:multiLevelType w:val="hybridMultilevel"/>
+    <w:tmpl w:val="1FD23486"/>
+    <w:lvl w:ilvl="0" w:tplc="04090001">
+      <w:start w:val="1"/>
+      <w:numFmt w:val="bullet"/>
+      <w:lvlText w:val=""/>
+      <w:lvlJc w:val="left"/>
+      <w:pPr>
+        <w:ind w:left="720" w:hanging="360"/>
+      </w:pPr>
+      <w:rPr>
+        <w:rFonts w:ascii="Symbol" w:hAnsi="Symbol" w:hint="default"/>
+      </w:rPr>
+    </w:lvl>
+    <w:lvl w:ilvl="1" w:tplc="04090003">
+      <w:start w:val="1"/>
+      <w:numFmt w:val="bullet"/>
+      <w:lvlText w:val="o"/>
+      <w:lvlJc w:val="left"/>
+      <w:pPr>
+        <w:ind w:left="1440" w:hanging="360"/>
+      </w:pPr>
+      <w:rPr>
+        <w:rFonts w:ascii="Courier New" w:hAnsi="Courier New" w:cs="Courier New" w:hint="default"/>
+      </w:rPr>
+    </w:lvl>
+    <w:lvl w:ilvl="2" w:tplc="04090005" w:tentative="1">
+      <w:start w:val="1"/>
+      <w:numFmt w:val="bullet"/>
+      <w:lvlText w:val=""/>
+      <w:lvlJc w:val="left"/>
+      <w:pPr>
+        <w:ind w:left="2160" w:hanging="360"/>
+      </w:pPr>
+      <w:rPr>
+        <w:rFonts w:ascii="Wingdings" w:hAnsi="Wingdings" w:hint="default"/>
+      </w:rPr>
+    </w:lvl>
+    <w:lvl w:ilvl="3" w:tplc="04090001" w:tentative="1">
+      <w:start w:val="1"/>
+      <w:numFmt w:val="bullet"/>
+      <w:lvlText w:val=""/>
+      <w:lvlJc w:val="left"/>
+      <w:pPr>
+        <w:ind w:left="2880" w:hanging="360"/>
+      </w:pPr>
+      <w:rPr>
+        <w:rFonts w:ascii="Symbol" w:hAnsi="Symbol" w:hint="default"/>
+      </w:rPr>
+    </w:lvl>
+    <w:lvl w:ilvl="4" w:tplc="04090003" w:tentative="1">
+      <w:start w:val="1"/>
+      <w:numFmt w:val="bullet"/>
+      <w:lvlText w:val="o"/>
+      <w:lvlJc w:val="left"/>
+      <w:pPr>
+        <w:ind w:left="3600" w:hanging="360"/>
+      </w:pPr>
+      <w:rPr>
+        <w:rFonts w:ascii="Courier New" w:hAnsi="Courier New" w:cs="Courier New" w:hint="default"/>
+      </w:rPr>
+    </w:lvl>
+    <w:lvl w:ilvl="5" w:tplc="04090005" w:tentative="1">
+      <w:start w:val="1"/>
+      <w:numFmt w:val="bullet"/>
+      <w:lvlText w:val=""/>
+      <w:lvlJc w:val="left"/>
+      <w:pPr>
+        <w:ind w:left="4320" w:hanging="360"/>
+      </w:pPr>
+      <w:rPr>
+        <w:rFonts w:ascii="Wingdings" w:hAnsi="Wingdings" w:hint="default"/>
+      </w:rPr>
+    </w:lvl>
+    <w:lvl w:ilvl="6" w:tplc="04090001" w:tentative="1">
+      <w:start w:val="1"/>
+      <w:numFmt w:val="bullet"/>
+      <w:lvlText w:val=""/>
+      <w:lvlJc w:val="left"/>
+      <w:pPr>
+        <w:ind w:left="5040" w:hanging="360"/>
+      </w:pPr>
+      <w:rPr>
+        <w:rFonts w:ascii="Symbol" w:hAnsi="Symbol" w:hint="default"/>
+      </w:rPr>
+    </w:lvl>
+    <w:lvl w:ilvl="7" w:tplc="04090003" w:tentative="1">
+      <w:start w:val="1"/>
+      <w:numFmt w:val="bullet"/>
+      <w:lvlText w:val="o"/>
+      <w:lvlJc w:val="left"/>
+      <w:pPr>
+        <w:ind w:left="5760" w:hanging="360"/>
+      </w:pPr>
+      <w:rPr>
+        <w:rFonts w:ascii="Courier New" w:hAnsi="Courier New" w:cs="Courier New" w:hint="default"/>
+      </w:rPr>
+    </w:lvl>
+    <w:lvl w:ilvl="8" w:tplc="04090005" w:tentative="1">
+      <w:start w:val="1"/>
+      <w:numFmt w:val="bullet"/>
+      <w:lvlText w:val=""/>
+      <w:lvlJc w:val="left"/>
+      <w:pPr>
+        <w:ind w:left="6480" w:hanging="360"/>
+      </w:pPr>
+      <w:rPr>
+        <w:rFonts w:ascii="Wingdings" w:hAnsi="Wingdings" w:hint="default"/>
+      </w:rPr>
+    </w:lvl>
+  </w:abstractNum>
+  <w:abstractNum w:abstractNumId="4" w15:restartNumberingAfterBreak="0">
     <w:nsid w:val="65D86C86"/>
     <w:multiLevelType w:val="hybridMultilevel"/>
     <w:tmpl w:val="553436DA"/>
@@ -663,13 +939,19 @@
     </w:lvl>
   </w:abstractNum>
   <w:num w:numId="1">
+    <w:abstractNumId w:val="4"/>
+  </w:num>
+  <w:num w:numId="2">
+    <w:abstractNumId w:val="1"/>
+  </w:num>
+  <w:num w:numId="3">
     <w:abstractNumId w:val="2"/>
   </w:num>
-  <w:num w:numId="2">
+  <w:num w:numId="4">
+    <w:abstractNumId w:val="3"/>
+  </w:num>
+  <w:num w:numId="5">
     <w:abstractNumId w:val="0"/>
-  </w:num>
-  <w:num w:numId="3">
-    <w:abstractNumId w:val="1"/>
   </w:num>
 </w:numbering>
 </file>

</xml_diff>

<commit_message>
Mack updating some documentation
</commit_message>
<xml_diff>
--- a/Documentation/Sprint Backlog.docx
+++ b/Documentation/Sprint Backlog.docx
@@ -275,6 +275,30 @@
       <w:r>
         <w:t>Frame/place each art piece</w:t>
       </w:r>
+    </w:p>
+    <w:p>
+      <w:pPr>
+        <w:pStyle w:val="ListParagraph"/>
+        <w:numPr>
+          <w:ilvl w:val="0"/>
+          <w:numId w:val="2"/>
+        </w:numPr>
+      </w:pPr>
+      <w:r>
+        <w:t>Documentation</w:t>
+      </w:r>
+    </w:p>
+    <w:p>
+      <w:pPr>
+        <w:pStyle w:val="ListParagraph"/>
+        <w:numPr>
+          <w:ilvl w:val="1"/>
+          <w:numId w:val="2"/>
+        </w:numPr>
+      </w:pPr>
+      <w:r>
+        <w:t>Finish up beginning documents</w:t>
+      </w:r>
       <w:bookmarkStart w:id="0" w:name="_GoBack"/>
       <w:bookmarkEnd w:id="0"/>
     </w:p>
@@ -335,6 +359,7 @@
         </w:numPr>
       </w:pPr>
       <w:r>
+        <w:lastRenderedPageBreak/>
         <w:t>Finish custom environments</w:t>
       </w:r>
     </w:p>
@@ -352,7 +377,6 @@
         </w:numPr>
       </w:pPr>
       <w:r>
-        <w:lastRenderedPageBreak/>
         <w:t>Research future ideas for project</w:t>
       </w:r>
     </w:p>

</xml_diff>